<commit_message>
chore: updating player UI and added image documents
</commit_message>
<xml_diff>
--- a/Web Development Assignment Reflection.docx
+++ b/Web Development Assignment Reflection.docx
@@ -677,6 +677,213 @@
         </w:r>
       </w:hyperlink>
     </w:p>
+    <w:p>
+      <w:hyperlink r:id="rId18" w:history="1">
+        <w:r>
+          <w:rPr>
+            <w:rStyle w:val="Hyperlink"/>
+          </w:rPr>
+          <w:t>https://cssgridgenerator.io/</w:t>
+        </w:r>
+      </w:hyperlink>
+    </w:p>
+    <w:p/>
+    <w:p/>
+    <w:p>
+      <w:r>
+        <w:lastRenderedPageBreak/>
+        <w:drawing>
+          <wp:inline distT="0" distB="0" distL="0" distR="0" wp14:anchorId="326EBF49" wp14:editId="567D8018">
+            <wp:extent cx="5731510" cy="3028315"/>
+            <wp:effectExtent l="0" t="0" r="2540" b="635"/>
+            <wp:docPr id="1797547353" name="Picture 1" descr="A screenshot of a computer&#10;&#10;AI-generated content may be incorrect."/>
+            <wp:cNvGraphicFramePr>
+              <a:graphicFrameLocks xmlns:a="http://schemas.openxmlformats.org/drawingml/2006/main" noChangeAspect="1"/>
+            </wp:cNvGraphicFramePr>
+            <a:graphic xmlns:a="http://schemas.openxmlformats.org/drawingml/2006/main">
+              <a:graphicData uri="http://schemas.openxmlformats.org/drawingml/2006/picture">
+                <pic:pic xmlns:pic="http://schemas.openxmlformats.org/drawingml/2006/picture">
+                  <pic:nvPicPr>
+                    <pic:cNvPr id="1797547353" name="Picture 1" descr="A screenshot of a computer&#10;&#10;AI-generated content may be incorrect."/>
+                    <pic:cNvPicPr/>
+                  </pic:nvPicPr>
+                  <pic:blipFill>
+                    <a:blip r:embed="rId19"/>
+                    <a:stretch>
+                      <a:fillRect/>
+                    </a:stretch>
+                  </pic:blipFill>
+                  <pic:spPr>
+                    <a:xfrm>
+                      <a:off x="0" y="0"/>
+                      <a:ext cx="5731510" cy="3028315"/>
+                    </a:xfrm>
+                    <a:prstGeom prst="rect">
+                      <a:avLst/>
+                    </a:prstGeom>
+                  </pic:spPr>
+                </pic:pic>
+              </a:graphicData>
+            </a:graphic>
+          </wp:inline>
+        </w:drawing>
+      </w:r>
+      <w:r>
+        <w:drawing>
+          <wp:inline distT="0" distB="0" distL="0" distR="0" wp14:anchorId="77A3939F" wp14:editId="30C6FAF7">
+            <wp:extent cx="5731510" cy="2929255"/>
+            <wp:effectExtent l="0" t="0" r="2540" b="4445"/>
+            <wp:docPr id="1968993144" name="Picture 1" descr="A screenshot of a computer&#10;&#10;AI-generated content may be incorrect."/>
+            <wp:cNvGraphicFramePr>
+              <a:graphicFrameLocks xmlns:a="http://schemas.openxmlformats.org/drawingml/2006/main" noChangeAspect="1"/>
+            </wp:cNvGraphicFramePr>
+            <a:graphic xmlns:a="http://schemas.openxmlformats.org/drawingml/2006/main">
+              <a:graphicData uri="http://schemas.openxmlformats.org/drawingml/2006/picture">
+                <pic:pic xmlns:pic="http://schemas.openxmlformats.org/drawingml/2006/picture">
+                  <pic:nvPicPr>
+                    <pic:cNvPr id="1968993144" name="Picture 1" descr="A screenshot of a computer&#10;&#10;AI-generated content may be incorrect."/>
+                    <pic:cNvPicPr/>
+                  </pic:nvPicPr>
+                  <pic:blipFill>
+                    <a:blip r:embed="rId20"/>
+                    <a:stretch>
+                      <a:fillRect/>
+                    </a:stretch>
+                  </pic:blipFill>
+                  <pic:spPr>
+                    <a:xfrm>
+                      <a:off x="0" y="0"/>
+                      <a:ext cx="5731510" cy="2929255"/>
+                    </a:xfrm>
+                    <a:prstGeom prst="rect">
+                      <a:avLst/>
+                    </a:prstGeom>
+                  </pic:spPr>
+                </pic:pic>
+              </a:graphicData>
+            </a:graphic>
+          </wp:inline>
+        </w:drawing>
+      </w:r>
+      <w:r>
+        <w:lastRenderedPageBreak/>
+        <w:drawing>
+          <wp:inline distT="0" distB="0" distL="0" distR="0" wp14:anchorId="54738692" wp14:editId="2562BFF3">
+            <wp:extent cx="5731510" cy="4869180"/>
+            <wp:effectExtent l="0" t="0" r="2540" b="7620"/>
+            <wp:docPr id="1219667834" name="Picture 1" descr="A screenshot of a computer program&#10;&#10;AI-generated content may be incorrect."/>
+            <wp:cNvGraphicFramePr>
+              <a:graphicFrameLocks xmlns:a="http://schemas.openxmlformats.org/drawingml/2006/main" noChangeAspect="1"/>
+            </wp:cNvGraphicFramePr>
+            <a:graphic xmlns:a="http://schemas.openxmlformats.org/drawingml/2006/main">
+              <a:graphicData uri="http://schemas.openxmlformats.org/drawingml/2006/picture">
+                <pic:pic xmlns:pic="http://schemas.openxmlformats.org/drawingml/2006/picture">
+                  <pic:nvPicPr>
+                    <pic:cNvPr id="1219667834" name="Picture 1" descr="A screenshot of a computer program&#10;&#10;AI-generated content may be incorrect."/>
+                    <pic:cNvPicPr/>
+                  </pic:nvPicPr>
+                  <pic:blipFill>
+                    <a:blip r:embed="rId21"/>
+                    <a:stretch>
+                      <a:fillRect/>
+                    </a:stretch>
+                  </pic:blipFill>
+                  <pic:spPr>
+                    <a:xfrm>
+                      <a:off x="0" y="0"/>
+                      <a:ext cx="5731510" cy="4869180"/>
+                    </a:xfrm>
+                    <a:prstGeom prst="rect">
+                      <a:avLst/>
+                    </a:prstGeom>
+                  </pic:spPr>
+                </pic:pic>
+              </a:graphicData>
+            </a:graphic>
+          </wp:inline>
+        </w:drawing>
+      </w:r>
+    </w:p>
+    <w:p/>
+    <w:p>
+      <w:r>
+        <w:drawing>
+          <wp:inline distT="0" distB="0" distL="0" distR="0" wp14:anchorId="742B6103" wp14:editId="104BEB65">
+            <wp:extent cx="5731510" cy="3169285"/>
+            <wp:effectExtent l="0" t="0" r="2540" b="0"/>
+            <wp:docPr id="630629999" name="Picture 1" descr="A screenshot of a computer program&#10;&#10;AI-generated content may be incorrect."/>
+            <wp:cNvGraphicFramePr>
+              <a:graphicFrameLocks xmlns:a="http://schemas.openxmlformats.org/drawingml/2006/main" noChangeAspect="1"/>
+            </wp:cNvGraphicFramePr>
+            <a:graphic xmlns:a="http://schemas.openxmlformats.org/drawingml/2006/main">
+              <a:graphicData uri="http://schemas.openxmlformats.org/drawingml/2006/picture">
+                <pic:pic xmlns:pic="http://schemas.openxmlformats.org/drawingml/2006/picture">
+                  <pic:nvPicPr>
+                    <pic:cNvPr id="630629999" name="Picture 1" descr="A screenshot of a computer program&#10;&#10;AI-generated content may be incorrect."/>
+                    <pic:cNvPicPr/>
+                  </pic:nvPicPr>
+                  <pic:blipFill>
+                    <a:blip r:embed="rId22"/>
+                    <a:stretch>
+                      <a:fillRect/>
+                    </a:stretch>
+                  </pic:blipFill>
+                  <pic:spPr>
+                    <a:xfrm>
+                      <a:off x="0" y="0"/>
+                      <a:ext cx="5731510" cy="3169285"/>
+                    </a:xfrm>
+                    <a:prstGeom prst="rect">
+                      <a:avLst/>
+                    </a:prstGeom>
+                  </pic:spPr>
+                </pic:pic>
+              </a:graphicData>
+            </a:graphic>
+          </wp:inline>
+        </w:drawing>
+      </w:r>
+    </w:p>
+    <w:p>
+      <w:r>
+        <w:lastRenderedPageBreak/>
+        <w:drawing>
+          <wp:inline distT="0" distB="0" distL="0" distR="0" wp14:anchorId="5628F748" wp14:editId="34C9B290">
+            <wp:extent cx="5731510" cy="2417445"/>
+            <wp:effectExtent l="0" t="0" r="2540" b="1905"/>
+            <wp:docPr id="402869112" name="Picture 1" descr="A green and white login screen&#10;&#10;AI-generated content may be incorrect."/>
+            <wp:cNvGraphicFramePr>
+              <a:graphicFrameLocks xmlns:a="http://schemas.openxmlformats.org/drawingml/2006/main" noChangeAspect="1"/>
+            </wp:cNvGraphicFramePr>
+            <a:graphic xmlns:a="http://schemas.openxmlformats.org/drawingml/2006/main">
+              <a:graphicData uri="http://schemas.openxmlformats.org/drawingml/2006/picture">
+                <pic:pic xmlns:pic="http://schemas.openxmlformats.org/drawingml/2006/picture">
+                  <pic:nvPicPr>
+                    <pic:cNvPr id="402869112" name="Picture 1" descr="A green and white login screen&#10;&#10;AI-generated content may be incorrect."/>
+                    <pic:cNvPicPr/>
+                  </pic:nvPicPr>
+                  <pic:blipFill>
+                    <a:blip r:embed="rId23"/>
+                    <a:stretch>
+                      <a:fillRect/>
+                    </a:stretch>
+                  </pic:blipFill>
+                  <pic:spPr>
+                    <a:xfrm>
+                      <a:off x="0" y="0"/>
+                      <a:ext cx="5731510" cy="2417445"/>
+                    </a:xfrm>
+                    <a:prstGeom prst="rect">
+                      <a:avLst/>
+                    </a:prstGeom>
+                  </pic:spPr>
+                </pic:pic>
+              </a:graphicData>
+            </a:graphic>
+          </wp:inline>
+        </w:drawing>
+      </w:r>
+    </w:p>
     <w:p/>
     <w:sectPr>
       <w:pgSz w:w="11906" w:h="16838"/>

</xml_diff>